<commit_message>
atualizando resultados com HIL
</commit_message>
<xml_diff>
--- a/capitulos/capitulo4_Validacao_HIL.docx
+++ b/capitulos/capitulo4_Validacao_HIL.docx
@@ -321,7 +321,25 @@
           <w:szCs w:val="21"/>
           <w:lang w:val="en-US"/>
         </w:rPr>
-        <w:t xml:space="preserve">Summing up, A HIL simulation </w:t>
+        <w:t xml:space="preserve">Summing up, </w:t>
+      </w:r>
+      <w:r>
+        <w:rPr>
+          <w:rFonts w:ascii="Times New Roman" w:hAnsi="Times New Roman" w:cs="Times New Roman"/>
+          <w:sz w:val="21"/>
+          <w:szCs w:val="21"/>
+          <w:lang w:val="en-US"/>
+        </w:rPr>
+        <w:t>a</w:t>
+      </w:r>
+      <w:r>
+        <w:rPr>
+          <w:rFonts w:ascii="Times New Roman" w:hAnsi="Times New Roman" w:cs="Times New Roman"/>
+          <w:sz w:val="21"/>
+          <w:szCs w:val="21"/>
+          <w:lang w:val="en-US"/>
+        </w:rPr>
+        <w:t xml:space="preserve"> HIL simulation </w:t>
       </w:r>
       <w:proofErr w:type="gramStart"/>
       <w:r>
@@ -341,7 +359,25 @@
           <w:szCs w:val="21"/>
           <w:lang w:val="en-US"/>
         </w:rPr>
-        <w:t xml:space="preserve"> to test the control technique chose in a given application. With the use of a real-time computer as a virtual representation of the physical system and a real implementation of the controller used, one can test the embedded system before using it in a real hardware with actual components.</w:t>
+        <w:t xml:space="preserve"> to test the control technique chose</w:t>
+      </w:r>
+      <w:r>
+        <w:rPr>
+          <w:rFonts w:ascii="Times New Roman" w:hAnsi="Times New Roman" w:cs="Times New Roman"/>
+          <w:sz w:val="21"/>
+          <w:szCs w:val="21"/>
+          <w:lang w:val="en-US"/>
+        </w:rPr>
+        <w:t>n</w:t>
+      </w:r>
+      <w:r>
+        <w:rPr>
+          <w:rFonts w:ascii="Times New Roman" w:hAnsi="Times New Roman" w:cs="Times New Roman"/>
+          <w:sz w:val="21"/>
+          <w:szCs w:val="21"/>
+          <w:lang w:val="en-US"/>
+        </w:rPr>
+        <w:t xml:space="preserve"> in a given application. With the use of a real-time computer as a virtual representation of the physical system and a real implementation of the controller used, one can test the embedded system before using it in a real hardware with actual components.</w:t>
       </w:r>
     </w:p>
     <w:p>
@@ -453,7 +489,73 @@
           <w:szCs w:val="21"/>
           <w:lang w:val="en-US"/>
         </w:rPr>
-        <w:t>Typhoon HIL 402 has the specifications shown in TABLE 11111111.</w:t>
+        <w:t xml:space="preserve">Typhoon HIL 402 has the specifications shown in </w:t>
+      </w:r>
+      <w:r>
+        <w:rPr>
+          <w:rFonts w:ascii="Times New Roman" w:hAnsi="Times New Roman" w:cs="Times New Roman"/>
+          <w:sz w:val="21"/>
+          <w:szCs w:val="21"/>
+          <w:lang w:val="en-US"/>
+        </w:rPr>
+        <w:fldChar w:fldCharType="begin"/>
+      </w:r>
+      <w:r>
+        <w:rPr>
+          <w:rFonts w:ascii="Times New Roman" w:hAnsi="Times New Roman" w:cs="Times New Roman"/>
+          <w:sz w:val="21"/>
+          <w:szCs w:val="21"/>
+          <w:lang w:val="en-US"/>
+        </w:rPr>
+        <w:instrText xml:space="preserve"> REF _Ref5786013 \h </w:instrText>
+      </w:r>
+      <w:r>
+        <w:rPr>
+          <w:rFonts w:ascii="Times New Roman" w:hAnsi="Times New Roman" w:cs="Times New Roman"/>
+          <w:sz w:val="21"/>
+          <w:szCs w:val="21"/>
+          <w:lang w:val="en-US"/>
+        </w:rPr>
+      </w:r>
+      <w:r>
+        <w:rPr>
+          <w:rFonts w:ascii="Times New Roman" w:hAnsi="Times New Roman" w:cs="Times New Roman"/>
+          <w:sz w:val="21"/>
+          <w:szCs w:val="21"/>
+          <w:lang w:val="en-US"/>
+        </w:rPr>
+        <w:fldChar w:fldCharType="separate"/>
+      </w:r>
+      <w:r>
+        <w:rPr>
+          <w:lang w:val="en-US"/>
+        </w:rPr>
+        <w:t xml:space="preserve">Table </w:t>
+      </w:r>
+      <w:r>
+        <w:rPr>
+          <w:noProof/>
+          <w:lang w:val="en-US"/>
+        </w:rPr>
+        <w:t>1</w:t>
+      </w:r>
+      <w:r>
+        <w:rPr>
+          <w:rFonts w:ascii="Times New Roman" w:hAnsi="Times New Roman" w:cs="Times New Roman"/>
+          <w:sz w:val="21"/>
+          <w:szCs w:val="21"/>
+          <w:lang w:val="en-US"/>
+        </w:rPr>
+        <w:fldChar w:fldCharType="end"/>
+      </w:r>
+      <w:r>
+        <w:rPr>
+          <w:rFonts w:ascii="Times New Roman" w:hAnsi="Times New Roman" w:cs="Times New Roman"/>
+          <w:sz w:val="21"/>
+          <w:szCs w:val="21"/>
+          <w:lang w:val="en-US"/>
+        </w:rPr>
+        <w:t>.</w:t>
       </w:r>
     </w:p>
     <w:p>
@@ -467,7 +569,7 @@
           <w:noProof/>
           <w:sz w:val="21"/>
           <w:szCs w:val="21"/>
-          <w:lang w:eastAsia="pt-BR"/>
+          <w:lang w:val="en-US"/>
         </w:rPr>
         <w:lastRenderedPageBreak/>
         <w:drawing>
@@ -532,29 +634,96 @@
       <w:bookmarkStart w:id="0" w:name="_Ref531617489"/>
       <w:bookmarkStart w:id="1" w:name="_Ref531617484"/>
       <w:r>
+        <w:rPr>
+          <w:lang w:val="en-US"/>
+        </w:rPr>
         <w:t xml:space="preserve">Fig. </w:t>
       </w:r>
-      <w:fldSimple w:instr=" SEQ Fig. \* ARABIC ">
-        <w:r>
-          <w:rPr>
-            <w:noProof/>
-          </w:rPr>
-          <w:t>1</w:t>
-        </w:r>
-      </w:fldSimple>
+      <w:r>
+        <w:rPr>
+          <w:noProof/>
+        </w:rPr>
+        <w:fldChar w:fldCharType="begin"/>
+      </w:r>
+      <w:r>
+        <w:rPr>
+          <w:noProof/>
+          <w:lang w:val="en-US"/>
+        </w:rPr>
+        <w:instrText xml:space="preserve"> SEQ Fig. \* ARABIC </w:instrText>
+      </w:r>
+      <w:r>
+        <w:rPr>
+          <w:noProof/>
+        </w:rPr>
+        <w:fldChar w:fldCharType="separate"/>
+      </w:r>
+      <w:r>
+        <w:rPr>
+          <w:noProof/>
+          <w:lang w:val="en-US"/>
+        </w:rPr>
+        <w:t>1</w:t>
+      </w:r>
+      <w:r>
+        <w:rPr>
+          <w:noProof/>
+        </w:rPr>
+        <w:fldChar w:fldCharType="end"/>
+      </w:r>
       <w:bookmarkEnd w:id="0"/>
       <w:r>
-        <w:t xml:space="preserve"> </w:t>
-      </w:r>
-      <w:proofErr w:type="spellStart"/>
-      <w:r>
-        <w:t>Typhoon</w:t>
-      </w:r>
-      <w:proofErr w:type="spellEnd"/>
-      <w:r>
-        <w:t xml:space="preserve"> HIL 402</w:t>
+        <w:rPr>
+          <w:lang w:val="en-US"/>
+        </w:rPr>
+        <w:t xml:space="preserve"> Typhoon HIL 402</w:t>
       </w:r>
       <w:bookmarkEnd w:id="1"/>
+    </w:p>
+    <w:p>
+      <w:pPr>
+        <w:pStyle w:val="Legenda"/>
+        <w:keepNext/>
+        <w:rPr>
+          <w:lang w:val="en-US"/>
+        </w:rPr>
+      </w:pPr>
+      <w:bookmarkStart w:id="2" w:name="_Ref5786013"/>
+      <w:r>
+        <w:rPr>
+          <w:lang w:val="en-US"/>
+        </w:rPr>
+        <w:t xml:space="preserve">Table </w:t>
+      </w:r>
+      <w:r>
+        <w:fldChar w:fldCharType="begin"/>
+      </w:r>
+      <w:r>
+        <w:rPr>
+          <w:lang w:val="en-US"/>
+        </w:rPr>
+        <w:instrText xml:space="preserve"> SEQ Table \* ARABIC </w:instrText>
+      </w:r>
+      <w:r>
+        <w:fldChar w:fldCharType="separate"/>
+      </w:r>
+      <w:r>
+        <w:rPr>
+          <w:noProof/>
+          <w:lang w:val="en-US"/>
+        </w:rPr>
+        <w:t>1</w:t>
+      </w:r>
+      <w:r>
+        <w:fldChar w:fldCharType="end"/>
+      </w:r>
+      <w:bookmarkEnd w:id="2"/>
+      <w:r>
+        <w:rPr>
+          <w:lang w:val="en-US"/>
+        </w:rPr>
+        <w:t>- Specifications of HIL 402 from Typhoon HIL</w:t>
+      </w:r>
     </w:p>
     <w:tbl>
       <w:tblPr>
@@ -1572,148 +1741,136 @@
           <w:lang w:val="en-US"/>
         </w:rPr>
       </w:pPr>
+      <w:r>
+        <w:rPr>
+          <w:rFonts w:ascii="Times New Roman" w:hAnsi="Times New Roman" w:cs="Times New Roman"/>
+          <w:sz w:val="21"/>
+          <w:szCs w:val="21"/>
+          <w:lang w:val="en-US"/>
+        </w:rPr>
+        <w:lastRenderedPageBreak/>
+        <w:t xml:space="preserve">The model used to represent the photovoltaic micro inverter </w:t>
+      </w:r>
+      <w:r>
+        <w:rPr>
+          <w:rFonts w:ascii="Times New Roman" w:hAnsi="Times New Roman" w:cs="Times New Roman"/>
+          <w:sz w:val="21"/>
+          <w:szCs w:val="21"/>
+          <w:lang w:val="en-US"/>
+        </w:rPr>
+        <w:t>feeding a resistive load with nominal power of 250 W</w:t>
+      </w:r>
+      <w:r>
+        <w:rPr>
+          <w:rFonts w:ascii="Times New Roman" w:hAnsi="Times New Roman" w:cs="Times New Roman"/>
+          <w:sz w:val="21"/>
+          <w:szCs w:val="21"/>
+          <w:lang w:val="en-US"/>
+        </w:rPr>
+        <w:t xml:space="preserve"> </w:t>
+      </w:r>
+      <w:proofErr w:type="gramStart"/>
+      <w:r>
+        <w:rPr>
+          <w:rFonts w:ascii="Times New Roman" w:hAnsi="Times New Roman" w:cs="Times New Roman"/>
+          <w:sz w:val="21"/>
+          <w:szCs w:val="21"/>
+          <w:lang w:val="en-US"/>
+        </w:rPr>
+        <w:t>is built</w:t>
+      </w:r>
+      <w:proofErr w:type="gramEnd"/>
+      <w:r>
+        <w:rPr>
+          <w:rFonts w:ascii="Times New Roman" w:hAnsi="Times New Roman" w:cs="Times New Roman"/>
+          <w:sz w:val="21"/>
+          <w:szCs w:val="21"/>
+          <w:lang w:val="en-US"/>
+        </w:rPr>
+        <w:t xml:space="preserve"> in Typhoon HIL Control Center, and is shown in </w:t>
+      </w:r>
+      <w:r>
+        <w:rPr>
+          <w:rFonts w:ascii="Times New Roman" w:hAnsi="Times New Roman" w:cs="Times New Roman"/>
+          <w:sz w:val="21"/>
+          <w:szCs w:val="21"/>
+          <w:lang w:val="en-US"/>
+        </w:rPr>
+        <w:fldChar w:fldCharType="begin"/>
+      </w:r>
+      <w:r>
+        <w:rPr>
+          <w:rFonts w:ascii="Times New Roman" w:hAnsi="Times New Roman" w:cs="Times New Roman"/>
+          <w:sz w:val="21"/>
+          <w:szCs w:val="21"/>
+          <w:lang w:val="en-US"/>
+        </w:rPr>
+        <w:instrText xml:space="preserve"> REF _Ref531622917 \h  \* MERGEFORMAT </w:instrText>
+      </w:r>
+      <w:r>
+        <w:rPr>
+          <w:rFonts w:ascii="Times New Roman" w:hAnsi="Times New Roman" w:cs="Times New Roman"/>
+          <w:sz w:val="21"/>
+          <w:szCs w:val="21"/>
+          <w:lang w:val="en-US"/>
+        </w:rPr>
+      </w:r>
+      <w:r>
+        <w:rPr>
+          <w:rFonts w:ascii="Times New Roman" w:hAnsi="Times New Roman" w:cs="Times New Roman"/>
+          <w:sz w:val="21"/>
+          <w:szCs w:val="21"/>
+          <w:lang w:val="en-US"/>
+        </w:rPr>
+        <w:fldChar w:fldCharType="separate"/>
+      </w:r>
+      <w:r>
+        <w:rPr>
+          <w:rFonts w:ascii="Times New Roman" w:hAnsi="Times New Roman" w:cs="Times New Roman"/>
+          <w:sz w:val="21"/>
+          <w:szCs w:val="21"/>
+          <w:lang w:val="en-US"/>
+        </w:rPr>
+        <w:t xml:space="preserve">Fig. </w:t>
+      </w:r>
+      <w:r>
+        <w:rPr>
+          <w:rFonts w:ascii="Times New Roman" w:hAnsi="Times New Roman" w:cs="Times New Roman"/>
+          <w:noProof/>
+          <w:sz w:val="21"/>
+          <w:szCs w:val="21"/>
+          <w:lang w:val="en-US"/>
+        </w:rPr>
+        <w:t>2</w:t>
+      </w:r>
+      <w:r>
+        <w:rPr>
+          <w:rFonts w:ascii="Times New Roman" w:hAnsi="Times New Roman" w:cs="Times New Roman"/>
+          <w:sz w:val="21"/>
+          <w:szCs w:val="21"/>
+          <w:lang w:val="en-US"/>
+        </w:rPr>
+        <w:fldChar w:fldCharType="end"/>
+      </w:r>
+      <w:r>
+        <w:rPr>
+          <w:rFonts w:ascii="Times New Roman" w:hAnsi="Times New Roman" w:cs="Times New Roman"/>
+          <w:sz w:val="21"/>
+          <w:szCs w:val="21"/>
+          <w:lang w:val="en-US"/>
+        </w:rPr>
+        <w:t>.</w:t>
+      </w:r>
     </w:p>
     <w:p>
       <w:pPr>
-        <w:ind w:firstLine="567"/>
-        <w:jc w:val="both"/>
-        <w:rPr>
-          <w:rFonts w:ascii="Times New Roman" w:hAnsi="Times New Roman" w:cs="Times New Roman"/>
-          <w:sz w:val="21"/>
-          <w:szCs w:val="21"/>
-          <w:lang w:val="en-US"/>
-        </w:rPr>
-      </w:pPr>
-      <w:r>
-        <w:rPr>
-          <w:rFonts w:ascii="Times New Roman" w:hAnsi="Times New Roman" w:cs="Times New Roman"/>
-          <w:sz w:val="21"/>
-          <w:szCs w:val="21"/>
-          <w:lang w:val="en-US"/>
-        </w:rPr>
-        <w:lastRenderedPageBreak/>
-        <w:t xml:space="preserve">The model used to represent the photovoltaic micro inverter </w:t>
-      </w:r>
-      <w:r>
-        <w:rPr>
-          <w:rFonts w:ascii="Times New Roman" w:hAnsi="Times New Roman" w:cs="Times New Roman"/>
-          <w:sz w:val="21"/>
-          <w:szCs w:val="21"/>
-          <w:lang w:val="en-US"/>
-        </w:rPr>
-        <w:t>feeding a resistive load with nominal power of 250 W</w:t>
-      </w:r>
-      <w:r>
-        <w:rPr>
-          <w:rFonts w:ascii="Times New Roman" w:hAnsi="Times New Roman" w:cs="Times New Roman"/>
-          <w:sz w:val="21"/>
-          <w:szCs w:val="21"/>
-          <w:lang w:val="en-US"/>
-        </w:rPr>
-        <w:t xml:space="preserve"> </w:t>
-      </w:r>
-      <w:proofErr w:type="gramStart"/>
-      <w:r>
-        <w:rPr>
-          <w:rFonts w:ascii="Times New Roman" w:hAnsi="Times New Roman" w:cs="Times New Roman"/>
-          <w:sz w:val="21"/>
-          <w:szCs w:val="21"/>
-          <w:lang w:val="en-US"/>
-        </w:rPr>
-        <w:t>is built</w:t>
-      </w:r>
-      <w:proofErr w:type="gramEnd"/>
-      <w:r>
-        <w:rPr>
-          <w:rFonts w:ascii="Times New Roman" w:hAnsi="Times New Roman" w:cs="Times New Roman"/>
-          <w:sz w:val="21"/>
-          <w:szCs w:val="21"/>
-          <w:lang w:val="en-US"/>
-        </w:rPr>
-        <w:t xml:space="preserve"> in Typhoon HIL Control Center, and is shown in </w:t>
-      </w:r>
-      <w:r>
-        <w:rPr>
-          <w:rFonts w:ascii="Times New Roman" w:hAnsi="Times New Roman" w:cs="Times New Roman"/>
-          <w:sz w:val="21"/>
-          <w:szCs w:val="21"/>
-          <w:lang w:val="en-US"/>
-        </w:rPr>
-        <w:fldChar w:fldCharType="begin"/>
-      </w:r>
-      <w:r>
-        <w:rPr>
-          <w:rFonts w:ascii="Times New Roman" w:hAnsi="Times New Roman" w:cs="Times New Roman"/>
-          <w:sz w:val="21"/>
-          <w:szCs w:val="21"/>
-          <w:lang w:val="en-US"/>
-        </w:rPr>
-        <w:instrText xml:space="preserve"> REF _Ref531622917 \h  \* MERGEFORMAT </w:instrText>
-      </w:r>
-      <w:r>
-        <w:rPr>
-          <w:rFonts w:ascii="Times New Roman" w:hAnsi="Times New Roman" w:cs="Times New Roman"/>
-          <w:sz w:val="21"/>
-          <w:szCs w:val="21"/>
-          <w:lang w:val="en-US"/>
-        </w:rPr>
-      </w:r>
-      <w:r>
-        <w:rPr>
-          <w:rFonts w:ascii="Times New Roman" w:hAnsi="Times New Roman" w:cs="Times New Roman"/>
-          <w:sz w:val="21"/>
-          <w:szCs w:val="21"/>
-          <w:lang w:val="en-US"/>
-        </w:rPr>
-        <w:fldChar w:fldCharType="separate"/>
-      </w:r>
-      <w:r>
-        <w:rPr>
-          <w:rFonts w:ascii="Times New Roman" w:hAnsi="Times New Roman" w:cs="Times New Roman"/>
-          <w:sz w:val="21"/>
-          <w:szCs w:val="21"/>
-          <w:lang w:val="en-US"/>
-        </w:rPr>
-        <w:t xml:space="preserve">Fig. </w:t>
-      </w:r>
-      <w:r>
-        <w:rPr>
-          <w:rFonts w:ascii="Times New Roman" w:hAnsi="Times New Roman" w:cs="Times New Roman"/>
-          <w:noProof/>
-          <w:sz w:val="21"/>
-          <w:szCs w:val="21"/>
-          <w:lang w:val="en-US"/>
-        </w:rPr>
-        <w:t>2</w:t>
-      </w:r>
-      <w:r>
-        <w:rPr>
-          <w:rFonts w:ascii="Times New Roman" w:hAnsi="Times New Roman" w:cs="Times New Roman"/>
-          <w:sz w:val="21"/>
-          <w:szCs w:val="21"/>
-          <w:lang w:val="en-US"/>
-        </w:rPr>
-        <w:fldChar w:fldCharType="end"/>
-      </w:r>
-      <w:r>
-        <w:rPr>
-          <w:rFonts w:ascii="Times New Roman" w:hAnsi="Times New Roman" w:cs="Times New Roman"/>
-          <w:sz w:val="21"/>
-          <w:szCs w:val="21"/>
-          <w:lang w:val="en-US"/>
-        </w:rPr>
-        <w:t>.</w:t>
-      </w:r>
-    </w:p>
-    <w:p>
-      <w:pPr>
         <w:keepNext/>
         <w:jc w:val="both"/>
       </w:pPr>
       <w:r>
         <w:rPr>
           <w:noProof/>
-          <w:lang w:eastAsia="pt-BR"/>
+          <w:lang w:val="en-US"/>
         </w:rPr>
         <w:drawing>
           <wp:inline distT="0" distB="0" distL="0" distR="0" wp14:anchorId="260940AA" wp14:editId="15045018">
@@ -1762,7 +1919,7 @@
           <w:lang w:val="en-US"/>
         </w:rPr>
       </w:pPr>
-      <w:bookmarkStart w:id="2" w:name="_Ref531622917"/>
+      <w:bookmarkStart w:id="3" w:name="_Ref531622917"/>
       <w:r>
         <w:rPr>
           <w:lang w:val="en-US"/>
@@ -1791,7 +1948,7 @@
       <w:r>
         <w:fldChar w:fldCharType="end"/>
       </w:r>
-      <w:bookmarkEnd w:id="2"/>
+      <w:bookmarkEnd w:id="3"/>
       <w:r>
         <w:rPr>
           <w:lang w:val="en-US"/>
@@ -1933,7 +2090,16 @@
           <w:szCs w:val="21"/>
           <w:lang w:val="en-US"/>
         </w:rPr>
-        <w:t xml:space="preserve"> Using the HIL digital inputs means that the micro controller will command the inverter and, thus, the control technique that </w:t>
+        <w:t xml:space="preserve"> Using </w:t>
+      </w:r>
+      <w:r>
+        <w:rPr>
+          <w:rFonts w:ascii="Times New Roman" w:hAnsi="Times New Roman" w:cs="Times New Roman"/>
+          <w:sz w:val="21"/>
+          <w:szCs w:val="21"/>
+          <w:lang w:val="en-US"/>
+        </w:rPr>
+        <w:t xml:space="preserve">HIL digital inputs means that the micro controller will command the inverter and, thus, the control technique that </w:t>
       </w:r>
       <w:proofErr w:type="gramStart"/>
       <w:r>
@@ -2128,142 +2294,6 @@
           <w:lang w:val="en-US"/>
         </w:rPr>
       </w:pPr>
-      <w:r>
-        <w:rPr>
-          <w:rFonts w:ascii="Times New Roman" w:hAnsi="Times New Roman" w:cs="Times New Roman"/>
-          <w:sz w:val="21"/>
-          <w:szCs w:val="21"/>
-          <w:lang w:val="en-US"/>
-        </w:rPr>
-        <w:t xml:space="preserve">There are two options for controlling the </w:t>
-      </w:r>
-      <w:r>
-        <w:rPr>
-          <w:rFonts w:ascii="Times New Roman" w:hAnsi="Times New Roman" w:cs="Times New Roman"/>
-          <w:sz w:val="21"/>
-          <w:szCs w:val="21"/>
-          <w:lang w:val="en-US"/>
-        </w:rPr>
-        <w:t xml:space="preserve">Photovoltaic Micro Inverter </w:t>
-      </w:r>
-      <w:r>
-        <w:rPr>
-          <w:rFonts w:ascii="Times New Roman" w:hAnsi="Times New Roman" w:cs="Times New Roman"/>
-          <w:sz w:val="21"/>
-          <w:szCs w:val="21"/>
-          <w:lang w:val="en-US"/>
-        </w:rPr>
-        <w:t>switches</w:t>
-      </w:r>
-      <w:r>
-        <w:rPr>
-          <w:rFonts w:ascii="Times New Roman" w:hAnsi="Times New Roman" w:cs="Times New Roman"/>
-          <w:sz w:val="21"/>
-          <w:szCs w:val="21"/>
-          <w:lang w:val="en-US"/>
-        </w:rPr>
-        <w:t xml:space="preserve"> of </w:t>
-      </w:r>
-      <w:r>
-        <w:rPr>
-          <w:rFonts w:ascii="Times New Roman" w:hAnsi="Times New Roman" w:cs="Times New Roman"/>
-          <w:sz w:val="21"/>
-          <w:szCs w:val="21"/>
-          <w:lang w:val="en-US"/>
-        </w:rPr>
-        <w:fldChar w:fldCharType="begin"/>
-      </w:r>
-      <w:r>
-        <w:rPr>
-          <w:rFonts w:ascii="Times New Roman" w:hAnsi="Times New Roman" w:cs="Times New Roman"/>
-          <w:sz w:val="21"/>
-          <w:szCs w:val="21"/>
-          <w:lang w:val="en-US"/>
-        </w:rPr>
-        <w:instrText xml:space="preserve"> REF _Ref531622917 \h  \* MERGEFORMAT </w:instrText>
-      </w:r>
-      <w:r>
-        <w:rPr>
-          <w:rFonts w:ascii="Times New Roman" w:hAnsi="Times New Roman" w:cs="Times New Roman"/>
-          <w:sz w:val="21"/>
-          <w:szCs w:val="21"/>
-          <w:lang w:val="en-US"/>
-        </w:rPr>
-      </w:r>
-      <w:r>
-        <w:rPr>
-          <w:rFonts w:ascii="Times New Roman" w:hAnsi="Times New Roman" w:cs="Times New Roman"/>
-          <w:sz w:val="21"/>
-          <w:szCs w:val="21"/>
-          <w:lang w:val="en-US"/>
-        </w:rPr>
-        <w:fldChar w:fldCharType="separate"/>
-      </w:r>
-      <w:r>
-        <w:rPr>
-          <w:rFonts w:ascii="Times New Roman" w:hAnsi="Times New Roman" w:cs="Times New Roman"/>
-          <w:sz w:val="21"/>
-          <w:szCs w:val="21"/>
-          <w:lang w:val="en-US"/>
-        </w:rPr>
-        <w:t>Fig. 2</w:t>
-      </w:r>
-      <w:r>
-        <w:rPr>
-          <w:rFonts w:ascii="Times New Roman" w:hAnsi="Times New Roman" w:cs="Times New Roman"/>
-          <w:sz w:val="21"/>
-          <w:szCs w:val="21"/>
-          <w:lang w:val="en-US"/>
-        </w:rPr>
-        <w:fldChar w:fldCharType="end"/>
-      </w:r>
-      <w:r>
-        <w:rPr>
-          <w:rFonts w:ascii="Times New Roman" w:hAnsi="Times New Roman" w:cs="Times New Roman"/>
-          <w:sz w:val="21"/>
-          <w:szCs w:val="21"/>
-          <w:lang w:val="en-US"/>
-        </w:rPr>
-        <w:t>:</w:t>
-      </w:r>
-      <w:r>
-        <w:rPr>
-          <w:rFonts w:ascii="Times New Roman" w:hAnsi="Times New Roman" w:cs="Times New Roman"/>
-          <w:sz w:val="21"/>
-          <w:szCs w:val="21"/>
-          <w:lang w:val="en-US"/>
-        </w:rPr>
-        <w:t xml:space="preserve"> through digital inputs or using an internal modulator.</w:t>
-      </w:r>
-      <w:r>
-        <w:rPr>
-          <w:rFonts w:ascii="Times New Roman" w:hAnsi="Times New Roman" w:cs="Times New Roman"/>
-          <w:sz w:val="21"/>
-          <w:szCs w:val="21"/>
-          <w:lang w:val="en-US"/>
-        </w:rPr>
-        <w:t xml:space="preserve"> Using the HIL digital inputs means that the micro controller will command the inverter and, thus, the control technique that </w:t>
-      </w:r>
-      <w:proofErr w:type="gramStart"/>
-      <w:r>
-        <w:rPr>
-          <w:rFonts w:ascii="Times New Roman" w:hAnsi="Times New Roman" w:cs="Times New Roman"/>
-          <w:sz w:val="21"/>
-          <w:szCs w:val="21"/>
-          <w:lang w:val="en-US"/>
-        </w:rPr>
-        <w:t>will be used</w:t>
-      </w:r>
-      <w:proofErr w:type="gramEnd"/>
-      <w:r>
-        <w:rPr>
-          <w:rFonts w:ascii="Times New Roman" w:hAnsi="Times New Roman" w:cs="Times New Roman"/>
-          <w:sz w:val="21"/>
-          <w:szCs w:val="21"/>
-          <w:lang w:val="en-US"/>
-        </w:rPr>
-        <w:t xml:space="preserve"> in the physical prototype can be first tested in the HIL device.</w:t>
-      </w:r>
     </w:p>
     <w:p>
       <w:pPr>
@@ -2281,7 +2311,7 @@
           <w:noProof/>
           <w:sz w:val="21"/>
           <w:szCs w:val="21"/>
-          <w:lang w:eastAsia="pt-BR"/>
+          <w:lang w:val="en-US"/>
         </w:rPr>
         <w:lastRenderedPageBreak/>
         <w:drawing>
@@ -2355,8 +2385,6 @@
           <w:lang w:val="en-US"/>
         </w:rPr>
       </w:pPr>
-      <w:bookmarkStart w:id="3" w:name="_GoBack"/>
-      <w:bookmarkEnd w:id="3"/>
     </w:p>
     <w:p>
       <w:pPr>
@@ -2368,13 +2396,14 @@
           <w:lang w:val="en-US"/>
         </w:rPr>
       </w:pPr>
+      <w:bookmarkStart w:id="4" w:name="_GoBack"/>
       <w:r>
         <w:rPr>
           <w:rFonts w:ascii="Times New Roman" w:hAnsi="Times New Roman" w:cs="Times New Roman"/>
           <w:noProof/>
           <w:sz w:val="21"/>
           <w:szCs w:val="21"/>
-          <w:lang w:eastAsia="pt-BR"/>
+          <w:lang w:val="en-US"/>
         </w:rPr>
         <w:lastRenderedPageBreak/>
         <w:drawing>
@@ -2426,6 +2455,7 @@
           </wp:inline>
         </w:drawing>
       </w:r>
+      <w:bookmarkEnd w:id="4"/>
     </w:p>
     <w:p>
       <w:pPr>
@@ -2454,7 +2484,7 @@
           <w:noProof/>
           <w:sz w:val="21"/>
           <w:szCs w:val="21"/>
-          <w:lang w:eastAsia="pt-BR"/>
+          <w:lang w:val="en-US"/>
         </w:rPr>
         <w:lastRenderedPageBreak/>
         <w:drawing>
@@ -3485,7 +3515,7 @@
 </file>
 
 <file path=customXml/itemProps1.xml><?xml version="1.0" encoding="utf-8"?>
-<ds:datastoreItem xmlns:ds="http://schemas.openxmlformats.org/officeDocument/2006/customXml" ds:itemID="{5A238AC3-075E-4C01-B279-C771AA59EBCE}">
+<ds:datastoreItem xmlns:ds="http://schemas.openxmlformats.org/officeDocument/2006/customXml" ds:itemID="{4A65AB35-C365-4B41-8B45-B36465A67057}">
   <ds:schemaRefs>
     <ds:schemaRef ds:uri="http://schemas.openxmlformats.org/officeDocument/2006/bibliography"/>
   </ds:schemaRefs>

</xml_diff>

<commit_message>
alterado arquivos de dissertacao e capitulo 4 - ambos referentes a validacao com HIL
</commit_message>
<xml_diff>
--- a/capitulos/capitulo4_Validacao_HIL.docx
+++ b/capitulos/capitulo4_Validacao_HIL.docx
@@ -2124,18 +2124,6 @@
     </w:p>
     <w:p>
       <w:pPr>
-        <w:ind w:firstLine="567"/>
-        <w:jc w:val="both"/>
-        <w:rPr>
-          <w:rFonts w:ascii="Times New Roman" w:hAnsi="Times New Roman" w:cs="Times New Roman"/>
-          <w:sz w:val="21"/>
-          <w:szCs w:val="21"/>
-          <w:lang w:val="en-US"/>
-        </w:rPr>
-      </w:pPr>
-    </w:p>
-    <w:p>
-      <w:pPr>
         <w:pStyle w:val="PargrafodaLista"/>
         <w:numPr>
           <w:ilvl w:val="0"/>
@@ -2271,20 +2259,66 @@
           <w:szCs w:val="21"/>
           <w:lang w:val="en-US"/>
         </w:rPr>
-        <w:t xml:space="preserve">PSIM, </w:t>
-      </w:r>
-      <w:r>
-        <w:rPr>
-          <w:rFonts w:ascii="Times New Roman" w:hAnsi="Times New Roman" w:cs="Times New Roman"/>
-          <w:sz w:val="21"/>
-          <w:szCs w:val="21"/>
-          <w:lang w:val="en-US"/>
-        </w:rPr>
-        <w:t xml:space="preserve">a computer simulation tool. </w:t>
+        <w:t>PSIM</w:t>
+      </w:r>
+      <w:r>
+        <w:rPr>
+          <w:rFonts w:ascii="Times New Roman" w:hAnsi="Times New Roman" w:cs="Times New Roman"/>
+          <w:sz w:val="21"/>
+          <w:szCs w:val="21"/>
+          <w:lang w:val="en-US"/>
+        </w:rPr>
+        <w:t>.</w:t>
+      </w:r>
+      <w:r>
+        <w:rPr>
+          <w:rFonts w:ascii="Times New Roman" w:hAnsi="Times New Roman" w:cs="Times New Roman"/>
+          <w:sz w:val="21"/>
+          <w:szCs w:val="21"/>
+          <w:lang w:val="en-US"/>
+        </w:rPr>
+        <w:t xml:space="preserve"> </w:t>
       </w:r>
     </w:p>
     <w:p>
       <w:pPr>
+        <w:pStyle w:val="PargrafodaLista"/>
+        <w:numPr>
+          <w:ilvl w:val="1"/>
+          <w:numId w:val="1"/>
+        </w:numPr>
+        <w:jc w:val="both"/>
+        <w:rPr>
+          <w:rFonts w:ascii="Times New Roman" w:hAnsi="Times New Roman" w:cs="Times New Roman"/>
+          <w:b/>
+          <w:sz w:val="21"/>
+          <w:szCs w:val="21"/>
+          <w:lang w:val="en-US"/>
+        </w:rPr>
+      </w:pPr>
+      <w:r>
+        <w:rPr>
+          <w:rFonts w:ascii="Times New Roman" w:hAnsi="Times New Roman" w:cs="Times New Roman"/>
+          <w:b/>
+          <w:sz w:val="21"/>
+          <w:szCs w:val="21"/>
+          <w:lang w:val="en-US"/>
+        </w:rPr>
+        <w:t>Open-Loop Operation</w:t>
+      </w:r>
+      <w:r>
+        <w:rPr>
+          <w:rFonts w:ascii="Times New Roman" w:hAnsi="Times New Roman" w:cs="Times New Roman"/>
+          <w:b/>
+          <w:sz w:val="21"/>
+          <w:szCs w:val="21"/>
+          <w:lang w:val="en-US"/>
+        </w:rPr>
+        <w:t xml:space="preserve"> with resistive load</w:t>
+      </w:r>
+    </w:p>
+    <w:p>
+      <w:pPr>
         <w:ind w:firstLine="567"/>
         <w:jc w:val="both"/>
         <w:rPr>
@@ -2294,9 +2328,345 @@
           <w:lang w:val="en-US"/>
         </w:rPr>
       </w:pPr>
+      <w:r>
+        <w:rPr>
+          <w:rFonts w:ascii="Times New Roman" w:hAnsi="Times New Roman" w:cs="Times New Roman"/>
+          <w:sz w:val="21"/>
+          <w:szCs w:val="21"/>
+          <w:lang w:val="en-US"/>
+        </w:rPr>
+        <w:t xml:space="preserve">The first method of validation of the HIL simulated system is the circuit shown in </w:t>
+      </w:r>
+      <w:r>
+        <w:rPr>
+          <w:rFonts w:ascii="Times New Roman" w:hAnsi="Times New Roman" w:cs="Times New Roman"/>
+          <w:sz w:val="21"/>
+          <w:szCs w:val="21"/>
+          <w:lang w:val="en-US"/>
+        </w:rPr>
+        <w:fldChar w:fldCharType="begin"/>
+      </w:r>
+      <w:r>
+        <w:rPr>
+          <w:rFonts w:ascii="Times New Roman" w:hAnsi="Times New Roman" w:cs="Times New Roman"/>
+          <w:sz w:val="21"/>
+          <w:szCs w:val="21"/>
+          <w:lang w:val="en-US"/>
+        </w:rPr>
+        <w:instrText xml:space="preserve"> REF _Ref531622917 \h  \* MERGEFORMAT </w:instrText>
+      </w:r>
+      <w:r>
+        <w:rPr>
+          <w:rFonts w:ascii="Times New Roman" w:hAnsi="Times New Roman" w:cs="Times New Roman"/>
+          <w:sz w:val="21"/>
+          <w:szCs w:val="21"/>
+          <w:lang w:val="en-US"/>
+        </w:rPr>
+      </w:r>
+      <w:r>
+        <w:rPr>
+          <w:rFonts w:ascii="Times New Roman" w:hAnsi="Times New Roman" w:cs="Times New Roman"/>
+          <w:sz w:val="21"/>
+          <w:szCs w:val="21"/>
+          <w:lang w:val="en-US"/>
+        </w:rPr>
+        <w:fldChar w:fldCharType="separate"/>
+      </w:r>
+      <w:r>
+        <w:rPr>
+          <w:rFonts w:ascii="Times New Roman" w:hAnsi="Times New Roman" w:cs="Times New Roman"/>
+          <w:sz w:val="21"/>
+          <w:szCs w:val="21"/>
+          <w:lang w:val="en-US"/>
+        </w:rPr>
+        <w:t>Fig. 2</w:t>
+      </w:r>
+      <w:r>
+        <w:rPr>
+          <w:rFonts w:ascii="Times New Roman" w:hAnsi="Times New Roman" w:cs="Times New Roman"/>
+          <w:sz w:val="21"/>
+          <w:szCs w:val="21"/>
+          <w:lang w:val="en-US"/>
+        </w:rPr>
+        <w:fldChar w:fldCharType="end"/>
+      </w:r>
+      <w:r>
+        <w:rPr>
+          <w:rFonts w:ascii="Times New Roman" w:hAnsi="Times New Roman" w:cs="Times New Roman"/>
+          <w:sz w:val="21"/>
+          <w:szCs w:val="21"/>
+          <w:lang w:val="en-US"/>
+        </w:rPr>
+        <w:t xml:space="preserve">, connected to a resistive load, </w:t>
+      </w:r>
+      <w:r>
+        <w:rPr>
+          <w:rFonts w:ascii="Times New Roman" w:hAnsi="Times New Roman" w:cs="Times New Roman"/>
+          <w:sz w:val="21"/>
+          <w:szCs w:val="21"/>
+          <w:lang w:val="en-US"/>
+        </w:rPr>
+        <w:t>operating</w:t>
+      </w:r>
+      <w:r>
+        <w:rPr>
+          <w:rFonts w:ascii="Times New Roman" w:hAnsi="Times New Roman" w:cs="Times New Roman"/>
+          <w:sz w:val="21"/>
+          <w:szCs w:val="21"/>
+          <w:lang w:val="en-US"/>
+        </w:rPr>
+        <w:t xml:space="preserve"> in </w:t>
+      </w:r>
+      <w:proofErr w:type="gramStart"/>
+      <w:r>
+        <w:rPr>
+          <w:rFonts w:ascii="Times New Roman" w:hAnsi="Times New Roman" w:cs="Times New Roman"/>
+          <w:sz w:val="21"/>
+          <w:szCs w:val="21"/>
+          <w:lang w:val="en-US"/>
+        </w:rPr>
+        <w:t>open-loop</w:t>
+      </w:r>
+      <w:proofErr w:type="gramEnd"/>
+      <w:r>
+        <w:rPr>
+          <w:rFonts w:ascii="Times New Roman" w:hAnsi="Times New Roman" w:cs="Times New Roman"/>
+          <w:sz w:val="21"/>
+          <w:szCs w:val="21"/>
+          <w:lang w:val="en-US"/>
+        </w:rPr>
+        <w:t xml:space="preserve">. </w:t>
+      </w:r>
+      <w:r>
+        <w:rPr>
+          <w:rFonts w:ascii="Times New Roman" w:hAnsi="Times New Roman" w:cs="Times New Roman"/>
+          <w:sz w:val="21"/>
+          <w:szCs w:val="21"/>
+          <w:lang w:val="en-US"/>
+        </w:rPr>
+        <w:fldChar w:fldCharType="begin"/>
+      </w:r>
+      <w:r>
+        <w:rPr>
+          <w:rFonts w:ascii="Times New Roman" w:hAnsi="Times New Roman" w:cs="Times New Roman"/>
+          <w:sz w:val="21"/>
+          <w:szCs w:val="21"/>
+          <w:lang w:val="en-US"/>
+        </w:rPr>
+        <w:instrText xml:space="preserve"> REF _Ref5798123 \h </w:instrText>
+      </w:r>
+      <w:r>
+        <w:rPr>
+          <w:rFonts w:ascii="Times New Roman" w:hAnsi="Times New Roman" w:cs="Times New Roman"/>
+          <w:sz w:val="21"/>
+          <w:szCs w:val="21"/>
+          <w:lang w:val="en-US"/>
+        </w:rPr>
+      </w:r>
+      <w:r>
+        <w:rPr>
+          <w:rFonts w:ascii="Times New Roman" w:hAnsi="Times New Roman" w:cs="Times New Roman"/>
+          <w:sz w:val="21"/>
+          <w:szCs w:val="21"/>
+          <w:lang w:val="en-US"/>
+        </w:rPr>
+        <w:fldChar w:fldCharType="separate"/>
+      </w:r>
+      <w:r>
+        <w:rPr>
+          <w:lang w:val="en-US"/>
+        </w:rPr>
+        <w:t xml:space="preserve">Figure </w:t>
+      </w:r>
+      <w:r>
+        <w:rPr>
+          <w:noProof/>
+          <w:lang w:val="en-US"/>
+        </w:rPr>
+        <w:t>1</w:t>
+      </w:r>
+      <w:r>
+        <w:rPr>
+          <w:rFonts w:ascii="Times New Roman" w:hAnsi="Times New Roman" w:cs="Times New Roman"/>
+          <w:sz w:val="21"/>
+          <w:szCs w:val="21"/>
+          <w:lang w:val="en-US"/>
+        </w:rPr>
+        <w:fldChar w:fldCharType="end"/>
+      </w:r>
+      <w:r>
+        <w:rPr>
+          <w:rFonts w:ascii="Times New Roman" w:hAnsi="Times New Roman" w:cs="Times New Roman"/>
+          <w:sz w:val="21"/>
+          <w:szCs w:val="21"/>
+          <w:lang w:val="en-US"/>
+        </w:rPr>
+        <w:t xml:space="preserve"> illustrates the current </w:t>
+      </w:r>
+      <w:r>
+        <w:rPr>
+          <w:rFonts w:ascii="Times New Roman" w:hAnsi="Times New Roman" w:cs="Times New Roman"/>
+          <w:sz w:val="21"/>
+          <w:szCs w:val="21"/>
+          <w:lang w:val="en-US"/>
+        </w:rPr>
+        <w:t xml:space="preserve">flowing through the inductors L2_1 and L2_2, which </w:t>
+      </w:r>
+      <w:r>
+        <w:rPr>
+          <w:rFonts w:ascii="Times New Roman" w:hAnsi="Times New Roman" w:cs="Times New Roman"/>
+          <w:sz w:val="21"/>
+          <w:szCs w:val="21"/>
+          <w:lang w:val="en-US"/>
+        </w:rPr>
+        <w:t>is</w:t>
+      </w:r>
+      <w:r>
+        <w:rPr>
+          <w:rFonts w:ascii="Times New Roman" w:hAnsi="Times New Roman" w:cs="Times New Roman"/>
+          <w:sz w:val="21"/>
+          <w:szCs w:val="21"/>
+          <w:lang w:val="en-US"/>
+        </w:rPr>
+        <w:t xml:space="preserve"> the same current that </w:t>
+      </w:r>
+      <w:proofErr w:type="gramStart"/>
+      <w:r>
+        <w:rPr>
+          <w:rFonts w:ascii="Times New Roman" w:hAnsi="Times New Roman" w:cs="Times New Roman"/>
+          <w:sz w:val="21"/>
+          <w:szCs w:val="21"/>
+          <w:lang w:val="en-US"/>
+        </w:rPr>
+        <w:t>is injected</w:t>
+      </w:r>
+      <w:proofErr w:type="gramEnd"/>
+      <w:r>
+        <w:rPr>
+          <w:rFonts w:ascii="Times New Roman" w:hAnsi="Times New Roman" w:cs="Times New Roman"/>
+          <w:sz w:val="21"/>
+          <w:szCs w:val="21"/>
+          <w:lang w:val="en-US"/>
+        </w:rPr>
+        <w:t xml:space="preserve"> in the load.</w:t>
+      </w:r>
+      <w:r>
+        <w:rPr>
+          <w:rFonts w:ascii="Times New Roman" w:hAnsi="Times New Roman" w:cs="Times New Roman"/>
+          <w:sz w:val="21"/>
+          <w:szCs w:val="21"/>
+          <w:lang w:val="en-US"/>
+        </w:rPr>
+        <w:t xml:space="preserve"> </w:t>
+      </w:r>
     </w:p>
     <w:p>
       <w:pPr>
+        <w:keepNext/>
+        <w:jc w:val="center"/>
+        <w:rPr>
+          <w:lang w:val="en-US"/>
+        </w:rPr>
+      </w:pPr>
+      <w:r>
+        <w:rPr>
+          <w:rFonts w:ascii="Times New Roman" w:hAnsi="Times New Roman" w:cs="Times New Roman"/>
+          <w:noProof/>
+          <w:sz w:val="21"/>
+          <w:szCs w:val="21"/>
+          <w:lang w:val="en-US"/>
+        </w:rPr>
+        <w:lastRenderedPageBreak/>
+        <w:drawing>
+          <wp:inline distT="0" distB="0" distL="0" distR="0">
+            <wp:extent cx="3481956" cy="1946116"/>
+            <wp:effectExtent l="0" t="0" r="4445" b="0"/>
+            <wp:docPr id="5" name="Imagem 5"/>
+            <wp:cNvGraphicFramePr>
+              <a:graphicFrameLocks xmlns:a="http://schemas.openxmlformats.org/drawingml/2006/main" noChangeAspect="1"/>
+            </wp:cNvGraphicFramePr>
+            <a:graphic xmlns:a="http://schemas.openxmlformats.org/drawingml/2006/main">
+              <a:graphicData uri="http://schemas.openxmlformats.org/drawingml/2006/picture">
+                <pic:pic xmlns:pic="http://schemas.openxmlformats.org/drawingml/2006/picture">
+                  <pic:nvPicPr>
+                    <pic:cNvPr id="5" name="HILxPSIM_comp.png"/>
+                    <pic:cNvPicPr/>
+                  </pic:nvPicPr>
+                  <pic:blipFill>
+                    <a:blip r:embed="rId8" cstate="print">
+                      <a:extLst>
+                        <a:ext uri="{28A0092B-C50C-407E-A947-70E740481C1C}">
+                          <a14:useLocalDpi xmlns:a14="http://schemas.microsoft.com/office/drawing/2010/main" val="0"/>
+                        </a:ext>
+                      </a:extLst>
+                    </a:blip>
+                    <a:stretch>
+                      <a:fillRect/>
+                    </a:stretch>
+                  </pic:blipFill>
+                  <pic:spPr>
+                    <a:xfrm>
+                      <a:off x="0" y="0"/>
+                      <a:ext cx="3489710" cy="1950450"/>
+                    </a:xfrm>
+                    <a:prstGeom prst="rect">
+                      <a:avLst/>
+                    </a:prstGeom>
+                  </pic:spPr>
+                </pic:pic>
+              </a:graphicData>
+            </a:graphic>
+          </wp:inline>
+        </w:drawing>
+      </w:r>
+    </w:p>
+    <w:p>
+      <w:pPr>
+        <w:pStyle w:val="Legenda"/>
+        <w:rPr>
+          <w:lang w:val="en-US"/>
+        </w:rPr>
+      </w:pPr>
+      <w:bookmarkStart w:id="4" w:name="_Ref5798123"/>
+      <w:r>
+        <w:rPr>
+          <w:lang w:val="en-US"/>
+        </w:rPr>
+        <w:t xml:space="preserve">Figure </w:t>
+      </w:r>
+      <w:r>
+        <w:fldChar w:fldCharType="begin"/>
+      </w:r>
+      <w:r>
+        <w:rPr>
+          <w:lang w:val="en-US"/>
+        </w:rPr>
+        <w:instrText xml:space="preserve"> SEQ Figure \* ARABIC </w:instrText>
+      </w:r>
+      <w:r>
+        <w:fldChar w:fldCharType="separate"/>
+      </w:r>
+      <w:r>
+        <w:rPr>
+          <w:noProof/>
+          <w:lang w:val="en-US"/>
+        </w:rPr>
+        <w:t>1</w:t>
+      </w:r>
+      <w:r>
+        <w:fldChar w:fldCharType="end"/>
+      </w:r>
+      <w:bookmarkEnd w:id="4"/>
+      <w:r>
+        <w:rPr>
+          <w:lang w:val="en-US"/>
+        </w:rPr>
+        <w:t>- Comparison between HIL and PSIM simulated results</w:t>
+      </w:r>
+    </w:p>
+    <w:p>
+      <w:pPr>
+        <w:ind w:firstLine="567"/>
         <w:jc w:val="both"/>
         <w:rPr>
           <w:rFonts w:ascii="Times New Roman" w:hAnsi="Times New Roman" w:cs="Times New Roman"/>
@@ -2308,12 +2678,369 @@
       <w:r>
         <w:rPr>
           <w:rFonts w:ascii="Times New Roman" w:hAnsi="Times New Roman" w:cs="Times New Roman"/>
+          <w:sz w:val="21"/>
+          <w:szCs w:val="21"/>
+          <w:lang w:val="en-US"/>
+        </w:rPr>
+        <w:t xml:space="preserve">Approximately at a simulation time of 50 </w:t>
+      </w:r>
+      <w:proofErr w:type="spellStart"/>
+      <w:r>
+        <w:rPr>
+          <w:rFonts w:ascii="Times New Roman" w:hAnsi="Times New Roman" w:cs="Times New Roman"/>
+          <w:sz w:val="21"/>
+          <w:szCs w:val="21"/>
+          <w:lang w:val="en-US"/>
+        </w:rPr>
+        <w:t>ms</w:t>
+      </w:r>
+      <w:proofErr w:type="spellEnd"/>
+      <w:r>
+        <w:rPr>
+          <w:rFonts w:ascii="Times New Roman" w:hAnsi="Times New Roman" w:cs="Times New Roman"/>
+          <w:sz w:val="21"/>
+          <w:szCs w:val="21"/>
+          <w:lang w:val="en-US"/>
+        </w:rPr>
+        <w:t xml:space="preserve">, the amplitude of the current is changed from </w:t>
+      </w:r>
+      <w:proofErr w:type="gramStart"/>
+      <w:r>
+        <w:rPr>
+          <w:rFonts w:ascii="Times New Roman" w:hAnsi="Times New Roman" w:cs="Times New Roman"/>
+          <w:sz w:val="21"/>
+          <w:szCs w:val="21"/>
+          <w:lang w:val="en-US"/>
+        </w:rPr>
+        <w:t>1</w:t>
+      </w:r>
+      <w:proofErr w:type="gramEnd"/>
+      <w:r>
+        <w:rPr>
+          <w:rFonts w:ascii="Times New Roman" w:hAnsi="Times New Roman" w:cs="Times New Roman"/>
+          <w:sz w:val="21"/>
+          <w:szCs w:val="21"/>
+          <w:lang w:val="en-US"/>
+        </w:rPr>
+        <w:t xml:space="preserve"> A to 1.6 A. </w:t>
+      </w:r>
+    </w:p>
+    <w:p>
+      <w:pPr>
+        <w:ind w:firstLine="567"/>
+        <w:jc w:val="both"/>
+        <w:rPr>
+          <w:rFonts w:ascii="Times New Roman" w:hAnsi="Times New Roman" w:cs="Times New Roman"/>
+          <w:sz w:val="21"/>
+          <w:szCs w:val="21"/>
+          <w:lang w:val="en-US"/>
+        </w:rPr>
+      </w:pPr>
+      <w:r>
+        <w:rPr>
+          <w:rFonts w:ascii="Times New Roman" w:hAnsi="Times New Roman" w:cs="Times New Roman"/>
+          <w:sz w:val="21"/>
+          <w:szCs w:val="21"/>
+          <w:lang w:val="en-US"/>
+        </w:rPr>
+        <w:t xml:space="preserve">The comparison shows that, when the system is operating in a </w:t>
+      </w:r>
+      <w:proofErr w:type="gramStart"/>
+      <w:r>
+        <w:rPr>
+          <w:rFonts w:ascii="Times New Roman" w:hAnsi="Times New Roman" w:cs="Times New Roman"/>
+          <w:sz w:val="21"/>
+          <w:szCs w:val="21"/>
+          <w:lang w:val="en-US"/>
+        </w:rPr>
+        <w:t>steady-state</w:t>
+      </w:r>
+      <w:proofErr w:type="gramEnd"/>
+      <w:r>
+        <w:rPr>
+          <w:rFonts w:ascii="Times New Roman" w:hAnsi="Times New Roman" w:cs="Times New Roman"/>
+          <w:sz w:val="21"/>
+          <w:szCs w:val="21"/>
+          <w:lang w:val="en-US"/>
+        </w:rPr>
+        <w:t xml:space="preserve">, the response from HIL is similar to the response from PSIM. </w:t>
+      </w:r>
+    </w:p>
+    <w:p>
+      <w:pPr>
+        <w:ind w:firstLine="567"/>
+        <w:jc w:val="both"/>
+        <w:rPr>
+          <w:rFonts w:ascii="Times New Roman" w:hAnsi="Times New Roman" w:cs="Times New Roman"/>
+          <w:sz w:val="21"/>
+          <w:szCs w:val="21"/>
+          <w:lang w:val="en-US"/>
+        </w:rPr>
+      </w:pPr>
+      <w:r>
+        <w:rPr>
+          <w:rFonts w:ascii="Times New Roman" w:hAnsi="Times New Roman" w:cs="Times New Roman"/>
+          <w:sz w:val="21"/>
+          <w:szCs w:val="21"/>
+          <w:lang w:val="en-US"/>
+        </w:rPr>
+        <w:t>However, when the amplitude of the current suddenly changes, one can observe that the two responses differ from each other. Therefore, the dynamic response of the HIL system is slightly different from the numeric-computer simulated</w:t>
+      </w:r>
+      <w:r>
+        <w:rPr>
+          <w:rFonts w:ascii="Times New Roman" w:hAnsi="Times New Roman" w:cs="Times New Roman"/>
+          <w:sz w:val="21"/>
+          <w:szCs w:val="21"/>
+          <w:lang w:val="en-US"/>
+        </w:rPr>
+        <w:t xml:space="preserve"> </w:t>
+      </w:r>
+      <w:r>
+        <w:rPr>
+          <w:rFonts w:ascii="Times New Roman" w:hAnsi="Times New Roman" w:cs="Times New Roman"/>
+          <w:sz w:val="21"/>
+          <w:szCs w:val="21"/>
+          <w:lang w:val="en-US"/>
+        </w:rPr>
+        <w:t>system.</w:t>
+      </w:r>
+    </w:p>
+    <w:p>
+      <w:pPr>
+        <w:ind w:firstLine="567"/>
+        <w:jc w:val="both"/>
+        <w:rPr>
+          <w:rFonts w:ascii="Times New Roman" w:hAnsi="Times New Roman" w:cs="Times New Roman"/>
+          <w:sz w:val="21"/>
+          <w:szCs w:val="21"/>
+          <w:lang w:val="en-US"/>
+        </w:rPr>
+      </w:pPr>
+      <w:r>
+        <w:rPr>
+          <w:rFonts w:ascii="Times New Roman" w:hAnsi="Times New Roman" w:cs="Times New Roman"/>
+          <w:sz w:val="21"/>
+          <w:szCs w:val="21"/>
+          <w:lang w:val="en-US"/>
+        </w:rPr>
+        <w:t>The difference in the HIL simulated system dynamic response may be explained by the fact that the simulation in the HIL system is optimized to run in real time</w:t>
+      </w:r>
+      <w:r>
+        <w:rPr>
+          <w:rFonts w:ascii="Times New Roman" w:hAnsi="Times New Roman" w:cs="Times New Roman"/>
+          <w:sz w:val="21"/>
+          <w:szCs w:val="21"/>
+          <w:lang w:val="en-US"/>
+        </w:rPr>
+        <w:t xml:space="preserve">. </w:t>
+      </w:r>
+    </w:p>
+    <w:p>
+      <w:pPr>
+        <w:ind w:firstLine="567"/>
+        <w:jc w:val="both"/>
+        <w:rPr>
+          <w:rFonts w:ascii="Times New Roman" w:hAnsi="Times New Roman" w:cs="Times New Roman"/>
+          <w:sz w:val="21"/>
+          <w:szCs w:val="21"/>
+          <w:lang w:val="en-US"/>
+        </w:rPr>
+      </w:pPr>
+      <w:r>
+        <w:rPr>
+          <w:rFonts w:ascii="Times New Roman" w:hAnsi="Times New Roman" w:cs="Times New Roman"/>
+          <w:sz w:val="21"/>
+          <w:szCs w:val="21"/>
+          <w:lang w:val="en-US"/>
+        </w:rPr>
+        <w:t>By simulating a system in real time,</w:t>
+      </w:r>
+      <w:r>
+        <w:rPr>
+          <w:rFonts w:ascii="Times New Roman" w:hAnsi="Times New Roman" w:cs="Times New Roman"/>
+          <w:sz w:val="21"/>
+          <w:szCs w:val="21"/>
+          <w:lang w:val="en-US"/>
+        </w:rPr>
+        <w:t xml:space="preserve"> </w:t>
+      </w:r>
+      <w:r>
+        <w:rPr>
+          <w:rFonts w:ascii="Times New Roman" w:hAnsi="Times New Roman" w:cs="Times New Roman"/>
+          <w:sz w:val="21"/>
+          <w:szCs w:val="21"/>
+          <w:lang w:val="en-US"/>
+        </w:rPr>
+        <w:t>in order to reproduce a large quantity of details from the real circuit, the simulation time step have to be smaller enough.</w:t>
+      </w:r>
+    </w:p>
+    <w:p>
+      <w:pPr>
+        <w:ind w:firstLine="567"/>
+        <w:jc w:val="both"/>
+        <w:rPr>
+          <w:rFonts w:ascii="Times New Roman" w:hAnsi="Times New Roman" w:cs="Times New Roman"/>
+          <w:sz w:val="21"/>
+          <w:szCs w:val="21"/>
+          <w:lang w:val="en-US"/>
+        </w:rPr>
+      </w:pPr>
+      <w:r>
+        <w:rPr>
+          <w:rFonts w:ascii="Times New Roman" w:hAnsi="Times New Roman" w:cs="Times New Roman"/>
+          <w:sz w:val="21"/>
+          <w:szCs w:val="21"/>
+          <w:lang w:val="en-US"/>
+        </w:rPr>
+        <w:t>R</w:t>
+      </w:r>
+      <w:r>
+        <w:rPr>
+          <w:rFonts w:ascii="Times New Roman" w:hAnsi="Times New Roman" w:cs="Times New Roman"/>
+          <w:sz w:val="21"/>
+          <w:szCs w:val="21"/>
+          <w:lang w:val="en-US"/>
+        </w:rPr>
+        <w:t>educing</w:t>
+      </w:r>
+      <w:r>
+        <w:rPr>
+          <w:rFonts w:ascii="Times New Roman" w:hAnsi="Times New Roman" w:cs="Times New Roman"/>
+          <w:sz w:val="21"/>
+          <w:szCs w:val="21"/>
+          <w:lang w:val="en-US"/>
+        </w:rPr>
+        <w:t xml:space="preserve"> </w:t>
+      </w:r>
+      <w:r>
+        <w:rPr>
+          <w:rFonts w:ascii="Times New Roman" w:hAnsi="Times New Roman" w:cs="Times New Roman"/>
+          <w:sz w:val="21"/>
+          <w:szCs w:val="21"/>
+          <w:lang w:val="en-US"/>
+        </w:rPr>
+        <w:t>calculation time steps in HIL simulators is critical,</w:t>
+      </w:r>
+      <w:r>
+        <w:rPr>
+          <w:rFonts w:ascii="Times New Roman" w:hAnsi="Times New Roman" w:cs="Times New Roman"/>
+          <w:sz w:val="21"/>
+          <w:szCs w:val="21"/>
+          <w:lang w:val="en-US"/>
+        </w:rPr>
+        <w:t xml:space="preserve"> </w:t>
+      </w:r>
+      <w:r>
+        <w:rPr>
+          <w:rFonts w:ascii="Times New Roman" w:hAnsi="Times New Roman" w:cs="Times New Roman"/>
+          <w:sz w:val="21"/>
+          <w:szCs w:val="21"/>
+          <w:lang w:val="en-US"/>
+        </w:rPr>
+        <w:t>especially if simulating lower power circuits</w:t>
+      </w:r>
+      <w:r>
+        <w:rPr>
+          <w:rFonts w:ascii="Times New Roman" w:hAnsi="Times New Roman" w:cs="Times New Roman"/>
+          <w:sz w:val="21"/>
+          <w:szCs w:val="21"/>
+          <w:lang w:val="en-US"/>
+        </w:rPr>
+        <w:t xml:space="preserve"> or circuits with very low damping [</w:t>
+      </w:r>
+      <w:r>
+        <w:rPr>
+          <w:lang w:val="en-US"/>
+        </w:rPr>
+        <w:t xml:space="preserve">Validation Method for Hardware-in-the-Loop Simulation </w:t>
+      </w:r>
+      <w:r>
+        <w:rPr>
+          <w:lang w:val="en-US"/>
+        </w:rPr>
+        <w:lastRenderedPageBreak/>
+        <w:t>Models</w:t>
+      </w:r>
+      <w:r>
+        <w:rPr>
+          <w:rFonts w:ascii="Times New Roman" w:hAnsi="Times New Roman" w:cs="Times New Roman"/>
+          <w:sz w:val="21"/>
+          <w:szCs w:val="21"/>
+          <w:lang w:val="en-US"/>
+        </w:rPr>
+        <w:t>]</w:t>
+      </w:r>
+      <w:r>
+        <w:rPr>
+          <w:rFonts w:ascii="Times New Roman" w:hAnsi="Times New Roman" w:cs="Times New Roman"/>
+          <w:sz w:val="21"/>
+          <w:szCs w:val="21"/>
+          <w:lang w:val="en-US"/>
+        </w:rPr>
+        <w:t>. Faster</w:t>
+      </w:r>
+      <w:r>
+        <w:rPr>
+          <w:rFonts w:ascii="Times New Roman" w:hAnsi="Times New Roman" w:cs="Times New Roman"/>
+          <w:sz w:val="21"/>
+          <w:szCs w:val="21"/>
+          <w:lang w:val="en-US"/>
+        </w:rPr>
+        <w:t xml:space="preserve"> </w:t>
+      </w:r>
+      <w:r>
+        <w:rPr>
+          <w:rFonts w:ascii="Times New Roman" w:hAnsi="Times New Roman" w:cs="Times New Roman"/>
+          <w:sz w:val="21"/>
+          <w:szCs w:val="21"/>
+          <w:lang w:val="en-US"/>
+        </w:rPr>
+        <w:t>calculation can be achieved with simpler models or</w:t>
+      </w:r>
+      <w:r>
+        <w:rPr>
+          <w:rFonts w:ascii="Times New Roman" w:hAnsi="Times New Roman" w:cs="Times New Roman"/>
+          <w:sz w:val="21"/>
+          <w:szCs w:val="21"/>
+          <w:lang w:val="en-US"/>
+        </w:rPr>
+        <w:t xml:space="preserve"> </w:t>
+      </w:r>
+      <w:r>
+        <w:rPr>
+          <w:rFonts w:ascii="Times New Roman" w:hAnsi="Times New Roman" w:cs="Times New Roman"/>
+          <w:sz w:val="21"/>
+          <w:szCs w:val="21"/>
+          <w:lang w:val="en-US"/>
+        </w:rPr>
+        <w:t>lower resolution.</w:t>
+      </w:r>
+    </w:p>
+    <w:p>
+      <w:pPr>
+        <w:rPr>
+          <w:lang w:val="en-US"/>
+        </w:rPr>
+      </w:pPr>
+    </w:p>
+    <w:p>
+      <w:pPr>
+        <w:jc w:val="both"/>
+        <w:rPr>
+          <w:rFonts w:ascii="Times New Roman" w:hAnsi="Times New Roman" w:cs="Times New Roman"/>
+          <w:sz w:val="21"/>
+          <w:szCs w:val="21"/>
+          <w:lang w:val="en-US"/>
+        </w:rPr>
+      </w:pPr>
+      <w:r>
+        <w:rPr>
+          <w:rFonts w:ascii="Times New Roman" w:hAnsi="Times New Roman" w:cs="Times New Roman"/>
           <w:noProof/>
           <w:sz w:val="21"/>
           <w:szCs w:val="21"/>
           <w:lang w:val="en-US"/>
         </w:rPr>
-        <w:lastRenderedPageBreak/>
         <w:drawing>
           <wp:inline distT="0" distB="0" distL="0" distR="0">
             <wp:extent cx="3870325" cy="2901013"/>
@@ -2327,98 +3054,6 @@
                 <pic:pic xmlns:pic="http://schemas.openxmlformats.org/drawingml/2006/picture">
                   <pic:nvPicPr>
                     <pic:cNvPr id="0" name="Picture 1"/>
-                    <pic:cNvPicPr>
-                      <a:picLocks noChangeAspect="1" noChangeArrowheads="1"/>
-                    </pic:cNvPicPr>
-                  </pic:nvPicPr>
-                  <pic:blipFill>
-                    <a:blip r:embed="rId8">
-                      <a:extLst>
-                        <a:ext uri="{28A0092B-C50C-407E-A947-70E740481C1C}">
-                          <a14:useLocalDpi xmlns:a14="http://schemas.microsoft.com/office/drawing/2010/main" val="0"/>
-                        </a:ext>
-                      </a:extLst>
-                    </a:blip>
-                    <a:srcRect/>
-                    <a:stretch>
-                      <a:fillRect/>
-                    </a:stretch>
-                  </pic:blipFill>
-                  <pic:spPr bwMode="auto">
-                    <a:xfrm>
-                      <a:off x="0" y="0"/>
-                      <a:ext cx="3870325" cy="2901013"/>
-                    </a:xfrm>
-                    <a:prstGeom prst="rect">
-                      <a:avLst/>
-                    </a:prstGeom>
-                    <a:noFill/>
-                    <a:ln>
-                      <a:noFill/>
-                    </a:ln>
-                  </pic:spPr>
-                </pic:pic>
-              </a:graphicData>
-            </a:graphic>
-          </wp:inline>
-        </w:drawing>
-      </w:r>
-    </w:p>
-    <w:p>
-      <w:pPr>
-        <w:jc w:val="both"/>
-        <w:rPr>
-          <w:rFonts w:ascii="Times New Roman" w:hAnsi="Times New Roman" w:cs="Times New Roman"/>
-          <w:sz w:val="21"/>
-          <w:szCs w:val="21"/>
-          <w:lang w:val="en-US"/>
-        </w:rPr>
-      </w:pPr>
-    </w:p>
-    <w:p>
-      <w:pPr>
-        <w:jc w:val="both"/>
-        <w:rPr>
-          <w:rFonts w:ascii="Times New Roman" w:hAnsi="Times New Roman" w:cs="Times New Roman"/>
-          <w:sz w:val="21"/>
-          <w:szCs w:val="21"/>
-          <w:lang w:val="en-US"/>
-        </w:rPr>
-      </w:pPr>
-    </w:p>
-    <w:p>
-      <w:pPr>
-        <w:jc w:val="both"/>
-        <w:rPr>
-          <w:rFonts w:ascii="Times New Roman" w:hAnsi="Times New Roman" w:cs="Times New Roman"/>
-          <w:sz w:val="21"/>
-          <w:szCs w:val="21"/>
-          <w:lang w:val="en-US"/>
-        </w:rPr>
-      </w:pPr>
-      <w:bookmarkStart w:id="4" w:name="_GoBack"/>
-      <w:r>
-        <w:rPr>
-          <w:rFonts w:ascii="Times New Roman" w:hAnsi="Times New Roman" w:cs="Times New Roman"/>
-          <w:noProof/>
-          <w:sz w:val="21"/>
-          <w:szCs w:val="21"/>
-          <w:lang w:val="en-US"/>
-        </w:rPr>
-        <w:lastRenderedPageBreak/>
-        <w:drawing>
-          <wp:inline distT="0" distB="0" distL="0" distR="0">
-            <wp:extent cx="3870325" cy="2901013"/>
-            <wp:effectExtent l="0" t="0" r="0" b="0"/>
-            <wp:docPr id="3" name="Imagem 3"/>
-            <wp:cNvGraphicFramePr>
-              <a:graphicFrameLocks xmlns:a="http://schemas.openxmlformats.org/drawingml/2006/main" noChangeAspect="1"/>
-            </wp:cNvGraphicFramePr>
-            <a:graphic xmlns:a="http://schemas.openxmlformats.org/drawingml/2006/main">
-              <a:graphicData uri="http://schemas.openxmlformats.org/drawingml/2006/picture">
-                <pic:pic xmlns:pic="http://schemas.openxmlformats.org/drawingml/2006/picture">
-                  <pic:nvPicPr>
-                    <pic:cNvPr id="0" name="Picture 2"/>
                     <pic:cNvPicPr>
                       <a:picLocks noChangeAspect="1" noChangeArrowheads="1"/>
                     </pic:cNvPicPr>
@@ -2455,7 +3090,420 @@
           </wp:inline>
         </w:drawing>
       </w:r>
-      <w:bookmarkEnd w:id="4"/>
+    </w:p>
+    <w:p>
+      <w:pPr>
+        <w:pStyle w:val="PargrafodaLista"/>
+        <w:numPr>
+          <w:ilvl w:val="1"/>
+          <w:numId w:val="1"/>
+        </w:numPr>
+        <w:jc w:val="both"/>
+        <w:rPr>
+          <w:rFonts w:ascii="Times New Roman" w:hAnsi="Times New Roman" w:cs="Times New Roman"/>
+          <w:b/>
+          <w:sz w:val="21"/>
+          <w:szCs w:val="21"/>
+          <w:lang w:val="en-US"/>
+        </w:rPr>
+      </w:pPr>
+      <w:r>
+        <w:rPr>
+          <w:rFonts w:ascii="Times New Roman" w:hAnsi="Times New Roman" w:cs="Times New Roman"/>
+          <w:b/>
+          <w:sz w:val="21"/>
+          <w:szCs w:val="21"/>
+          <w:lang w:val="en-US"/>
+        </w:rPr>
+        <w:t>Independent Closed-Loop Operation</w:t>
+      </w:r>
+      <w:r>
+        <w:rPr>
+          <w:rFonts w:ascii="Times New Roman" w:hAnsi="Times New Roman" w:cs="Times New Roman"/>
+          <w:b/>
+          <w:sz w:val="21"/>
+          <w:szCs w:val="21"/>
+          <w:lang w:val="en-US"/>
+        </w:rPr>
+        <w:t xml:space="preserve"> with resistive load</w:t>
+      </w:r>
+    </w:p>
+    <w:p>
+      <w:pPr>
+        <w:ind w:firstLine="567"/>
+        <w:jc w:val="both"/>
+        <w:rPr>
+          <w:rFonts w:ascii="Times New Roman" w:hAnsi="Times New Roman" w:cs="Times New Roman"/>
+          <w:sz w:val="21"/>
+          <w:szCs w:val="21"/>
+          <w:lang w:val="en-US"/>
+        </w:rPr>
+      </w:pPr>
+      <w:bookmarkStart w:id="5" w:name="_GoBack"/>
+      <w:r>
+        <w:rPr>
+          <w:rFonts w:ascii="Times New Roman" w:hAnsi="Times New Roman" w:cs="Times New Roman"/>
+          <w:sz w:val="21"/>
+          <w:szCs w:val="21"/>
+          <w:lang w:val="en-US"/>
+        </w:rPr>
+        <w:t xml:space="preserve">The </w:t>
+      </w:r>
+      <w:r>
+        <w:rPr>
+          <w:rFonts w:ascii="Times New Roman" w:hAnsi="Times New Roman" w:cs="Times New Roman"/>
+          <w:sz w:val="21"/>
+          <w:szCs w:val="21"/>
+          <w:lang w:val="en-US"/>
+        </w:rPr>
+        <w:t>second</w:t>
+      </w:r>
+      <w:r>
+        <w:rPr>
+          <w:rFonts w:ascii="Times New Roman" w:hAnsi="Times New Roman" w:cs="Times New Roman"/>
+          <w:sz w:val="21"/>
+          <w:szCs w:val="21"/>
+          <w:lang w:val="en-US"/>
+        </w:rPr>
+        <w:t xml:space="preserve"> method of validation of the HIL simulated system is the circuit shown in </w:t>
+      </w:r>
+      <w:r>
+        <w:rPr>
+          <w:rFonts w:ascii="Times New Roman" w:hAnsi="Times New Roman" w:cs="Times New Roman"/>
+          <w:sz w:val="21"/>
+          <w:szCs w:val="21"/>
+          <w:lang w:val="en-US"/>
+        </w:rPr>
+        <w:fldChar w:fldCharType="begin"/>
+      </w:r>
+      <w:r>
+        <w:rPr>
+          <w:rFonts w:ascii="Times New Roman" w:hAnsi="Times New Roman" w:cs="Times New Roman"/>
+          <w:sz w:val="21"/>
+          <w:szCs w:val="21"/>
+          <w:lang w:val="en-US"/>
+        </w:rPr>
+        <w:instrText xml:space="preserve"> REF _Ref531622917 \h  \* MERGEFORMAT </w:instrText>
+      </w:r>
+      <w:r>
+        <w:rPr>
+          <w:rFonts w:ascii="Times New Roman" w:hAnsi="Times New Roman" w:cs="Times New Roman"/>
+          <w:sz w:val="21"/>
+          <w:szCs w:val="21"/>
+          <w:lang w:val="en-US"/>
+        </w:rPr>
+      </w:r>
+      <w:r>
+        <w:rPr>
+          <w:rFonts w:ascii="Times New Roman" w:hAnsi="Times New Roman" w:cs="Times New Roman"/>
+          <w:sz w:val="21"/>
+          <w:szCs w:val="21"/>
+          <w:lang w:val="en-US"/>
+        </w:rPr>
+        <w:fldChar w:fldCharType="separate"/>
+      </w:r>
+      <w:r>
+        <w:rPr>
+          <w:rFonts w:ascii="Times New Roman" w:hAnsi="Times New Roman" w:cs="Times New Roman"/>
+          <w:sz w:val="21"/>
+          <w:szCs w:val="21"/>
+          <w:lang w:val="en-US"/>
+        </w:rPr>
+        <w:t>Fig. 2</w:t>
+      </w:r>
+      <w:r>
+        <w:rPr>
+          <w:rFonts w:ascii="Times New Roman" w:hAnsi="Times New Roman" w:cs="Times New Roman"/>
+          <w:sz w:val="21"/>
+          <w:szCs w:val="21"/>
+          <w:lang w:val="en-US"/>
+        </w:rPr>
+        <w:fldChar w:fldCharType="end"/>
+      </w:r>
+      <w:r>
+        <w:rPr>
+          <w:rFonts w:ascii="Times New Roman" w:hAnsi="Times New Roman" w:cs="Times New Roman"/>
+          <w:sz w:val="21"/>
+          <w:szCs w:val="21"/>
+          <w:lang w:val="en-US"/>
+        </w:rPr>
+        <w:t>, connected to a resistive load, operati</w:t>
+      </w:r>
+      <w:r>
+        <w:rPr>
+          <w:rFonts w:ascii="Times New Roman" w:hAnsi="Times New Roman" w:cs="Times New Roman"/>
+          <w:sz w:val="21"/>
+          <w:szCs w:val="21"/>
+          <w:lang w:val="en-US"/>
+        </w:rPr>
+        <w:t>ng</w:t>
+      </w:r>
+      <w:r>
+        <w:rPr>
+          <w:rFonts w:ascii="Times New Roman" w:hAnsi="Times New Roman" w:cs="Times New Roman"/>
+          <w:sz w:val="21"/>
+          <w:szCs w:val="21"/>
+          <w:lang w:val="en-US"/>
+        </w:rPr>
+        <w:t xml:space="preserve"> in </w:t>
+      </w:r>
+      <w:r>
+        <w:rPr>
+          <w:rFonts w:ascii="Times New Roman" w:hAnsi="Times New Roman" w:cs="Times New Roman"/>
+          <w:sz w:val="21"/>
+          <w:szCs w:val="21"/>
+          <w:lang w:val="en-US"/>
+        </w:rPr>
+        <w:t>closed</w:t>
+      </w:r>
+      <w:r>
+        <w:rPr>
+          <w:rFonts w:ascii="Times New Roman" w:hAnsi="Times New Roman" w:cs="Times New Roman"/>
+          <w:sz w:val="21"/>
+          <w:szCs w:val="21"/>
+          <w:lang w:val="en-US"/>
+        </w:rPr>
+        <w:t>-loop</w:t>
+      </w:r>
+      <w:r>
+        <w:rPr>
+          <w:rFonts w:ascii="Times New Roman" w:hAnsi="Times New Roman" w:cs="Times New Roman"/>
+          <w:sz w:val="21"/>
+          <w:szCs w:val="21"/>
+          <w:lang w:val="en-US"/>
+        </w:rPr>
+        <w:t xml:space="preserve"> with the same control structure</w:t>
+      </w:r>
+      <w:r>
+        <w:rPr>
+          <w:rFonts w:ascii="Times New Roman" w:hAnsi="Times New Roman" w:cs="Times New Roman"/>
+          <w:sz w:val="21"/>
+          <w:szCs w:val="21"/>
+          <w:lang w:val="en-US"/>
+        </w:rPr>
+        <w:t>.</w:t>
+      </w:r>
+    </w:p>
+    <w:p>
+      <w:pPr>
+        <w:ind w:firstLine="567"/>
+        <w:jc w:val="both"/>
+        <w:rPr>
+          <w:rFonts w:ascii="Times New Roman" w:hAnsi="Times New Roman" w:cs="Times New Roman"/>
+          <w:sz w:val="21"/>
+          <w:szCs w:val="21"/>
+          <w:lang w:val="en-US"/>
+        </w:rPr>
+      </w:pPr>
+      <w:r>
+        <w:rPr>
+          <w:rFonts w:ascii="Times New Roman" w:hAnsi="Times New Roman" w:cs="Times New Roman"/>
+          <w:sz w:val="21"/>
+          <w:szCs w:val="21"/>
+          <w:lang w:val="en-US"/>
+        </w:rPr>
+        <w:t xml:space="preserve">Both systems </w:t>
+      </w:r>
+      <w:proofErr w:type="gramStart"/>
+      <w:r>
+        <w:rPr>
+          <w:rFonts w:ascii="Times New Roman" w:hAnsi="Times New Roman" w:cs="Times New Roman"/>
+          <w:sz w:val="21"/>
+          <w:szCs w:val="21"/>
+          <w:lang w:val="en-US"/>
+        </w:rPr>
+        <w:t>are simulated</w:t>
+      </w:r>
+      <w:proofErr w:type="gramEnd"/>
+      <w:r>
+        <w:rPr>
+          <w:rFonts w:ascii="Times New Roman" w:hAnsi="Times New Roman" w:cs="Times New Roman"/>
+          <w:sz w:val="21"/>
+          <w:szCs w:val="21"/>
+          <w:lang w:val="en-US"/>
+        </w:rPr>
+        <w:t xml:space="preserve"> under the PI control technique associated with a Feed-forward gain calculated in the previous chapter. The PI control continuous -time transfer function </w:t>
+      </w:r>
+      <w:proofErr w:type="gramStart"/>
+      <w:r>
+        <w:rPr>
+          <w:rFonts w:ascii="Times New Roman" w:hAnsi="Times New Roman" w:cs="Times New Roman"/>
+          <w:sz w:val="21"/>
+          <w:szCs w:val="21"/>
+          <w:lang w:val="en-US"/>
+        </w:rPr>
+        <w:t>is shown</w:t>
+      </w:r>
+      <w:proofErr w:type="gramEnd"/>
+      <w:r>
+        <w:rPr>
+          <w:rFonts w:ascii="Times New Roman" w:hAnsi="Times New Roman" w:cs="Times New Roman"/>
+          <w:sz w:val="21"/>
+          <w:szCs w:val="21"/>
+          <w:lang w:val="en-US"/>
+        </w:rPr>
+        <w:t xml:space="preserve"> again in [Eq. xxx]</w:t>
+      </w:r>
+      <w:bookmarkEnd w:id="5"/>
+      <w:r>
+        <w:rPr>
+          <w:rFonts w:ascii="Times New Roman" w:hAnsi="Times New Roman" w:cs="Times New Roman"/>
+          <w:sz w:val="21"/>
+          <w:szCs w:val="21"/>
+          <w:lang w:val="en-US"/>
+        </w:rPr>
+        <w:t>.</w:t>
+      </w:r>
+    </w:p>
+    <w:p>
+      <w:pPr>
+        <w:ind w:firstLine="567"/>
+        <w:jc w:val="both"/>
+      </w:pPr>
+    </w:p>
+    <w:p>
+      <w:pPr>
+        <w:ind w:firstLine="567"/>
+        <w:jc w:val="both"/>
+        <w:rPr>
+          <w:rFonts w:ascii="Times New Roman" w:hAnsi="Times New Roman" w:cs="Times New Roman"/>
+          <w:sz w:val="21"/>
+          <w:szCs w:val="21"/>
+          <w:lang w:val="en-US"/>
+        </w:rPr>
+      </w:pPr>
+      <w:r>
+        <w:rPr>
+          <w:position w:val="-20"/>
+        </w:rPr>
+        <w:object w:dxaOrig="1280" w:dyaOrig="499">
+          <v:shapetype id="_x0000_t75" coordsize="21600,21600" o:spt="75" o:preferrelative="t" path="m@4@5l@4@11@9@11@9@5xe" filled="f" stroked="f">
+            <v:stroke joinstyle="miter"/>
+            <v:formulas>
+              <v:f eqn="if lineDrawn pixelLineWidth 0"/>
+              <v:f eqn="sum @0 1 0"/>
+              <v:f eqn="sum 0 0 @1"/>
+              <v:f eqn="prod @2 1 2"/>
+              <v:f eqn="prod @3 21600 pixelWidth"/>
+              <v:f eqn="prod @3 21600 pixelHeight"/>
+              <v:f eqn="sum @0 0 1"/>
+              <v:f eqn="prod @6 1 2"/>
+              <v:f eqn="prod @7 21600 pixelWidth"/>
+              <v:f eqn="sum @8 21600 0"/>
+              <v:f eqn="prod @7 21600 pixelHeight"/>
+              <v:f eqn="sum @10 21600 0"/>
+            </v:formulas>
+            <v:path o:extrusionok="f" gradientshapeok="t" o:connecttype="rect"/>
+            <o:lock v:ext="edit" aspectratio="t"/>
+          </v:shapetype>
+          <v:shape id="_x0000_i1025" type="#_x0000_t75" style="width:63.95pt;height:25.65pt" o:ole="">
+            <v:imagedata r:id="rId10" o:title=""/>
+          </v:shape>
+          <o:OLEObject Type="Embed" ProgID="Equation.DSMT4" ShapeID="_x0000_i1025" DrawAspect="Content" ObjectID="_1616426835" r:id="rId11"/>
+        </w:object>
+      </w:r>
+    </w:p>
+    <w:p>
+      <w:pPr>
+        <w:jc w:val="both"/>
+        <w:rPr>
+          <w:rFonts w:ascii="Times New Roman" w:hAnsi="Times New Roman" w:cs="Times New Roman"/>
+          <w:b/>
+          <w:sz w:val="21"/>
+          <w:szCs w:val="21"/>
+          <w:lang w:val="en-US"/>
+        </w:rPr>
+      </w:pPr>
+    </w:p>
+    <w:p>
+      <w:pPr>
+        <w:jc w:val="both"/>
+        <w:rPr>
+          <w:rFonts w:ascii="Times New Roman" w:hAnsi="Times New Roman" w:cs="Times New Roman"/>
+          <w:sz w:val="21"/>
+          <w:szCs w:val="21"/>
+          <w:lang w:val="en-US"/>
+        </w:rPr>
+      </w:pPr>
+    </w:p>
+    <w:p>
+      <w:pPr>
+        <w:jc w:val="both"/>
+        <w:rPr>
+          <w:rFonts w:ascii="Times New Roman" w:hAnsi="Times New Roman" w:cs="Times New Roman"/>
+          <w:sz w:val="21"/>
+          <w:szCs w:val="21"/>
+          <w:lang w:val="en-US"/>
+        </w:rPr>
+      </w:pPr>
+    </w:p>
+    <w:p>
+      <w:pPr>
+        <w:jc w:val="both"/>
+        <w:rPr>
+          <w:rFonts w:ascii="Times New Roman" w:hAnsi="Times New Roman" w:cs="Times New Roman"/>
+          <w:sz w:val="21"/>
+          <w:szCs w:val="21"/>
+          <w:lang w:val="en-US"/>
+        </w:rPr>
+      </w:pPr>
+      <w:r>
+        <w:rPr>
+          <w:rFonts w:ascii="Times New Roman" w:hAnsi="Times New Roman" w:cs="Times New Roman"/>
+          <w:noProof/>
+          <w:sz w:val="21"/>
+          <w:szCs w:val="21"/>
+          <w:lang w:val="en-US"/>
+        </w:rPr>
+        <w:drawing>
+          <wp:inline distT="0" distB="0" distL="0" distR="0">
+            <wp:extent cx="3870325" cy="2901013"/>
+            <wp:effectExtent l="0" t="0" r="0" b="0"/>
+            <wp:docPr id="3" name="Imagem 3"/>
+            <wp:cNvGraphicFramePr>
+              <a:graphicFrameLocks xmlns:a="http://schemas.openxmlformats.org/drawingml/2006/main" noChangeAspect="1"/>
+            </wp:cNvGraphicFramePr>
+            <a:graphic xmlns:a="http://schemas.openxmlformats.org/drawingml/2006/main">
+              <a:graphicData uri="http://schemas.openxmlformats.org/drawingml/2006/picture">
+                <pic:pic xmlns:pic="http://schemas.openxmlformats.org/drawingml/2006/picture">
+                  <pic:nvPicPr>
+                    <pic:cNvPr id="0" name="Picture 2"/>
+                    <pic:cNvPicPr>
+                      <a:picLocks noChangeAspect="1" noChangeArrowheads="1"/>
+                    </pic:cNvPicPr>
+                  </pic:nvPicPr>
+                  <pic:blipFill>
+                    <a:blip r:embed="rId12">
+                      <a:extLst>
+                        <a:ext uri="{28A0092B-C50C-407E-A947-70E740481C1C}">
+                          <a14:useLocalDpi xmlns:a14="http://schemas.microsoft.com/office/drawing/2010/main" val="0"/>
+                        </a:ext>
+                      </a:extLst>
+                    </a:blip>
+                    <a:srcRect/>
+                    <a:stretch>
+                      <a:fillRect/>
+                    </a:stretch>
+                  </pic:blipFill>
+                  <pic:spPr bwMode="auto">
+                    <a:xfrm>
+                      <a:off x="0" y="0"/>
+                      <a:ext cx="3870325" cy="2901013"/>
+                    </a:xfrm>
+                    <a:prstGeom prst="rect">
+                      <a:avLst/>
+                    </a:prstGeom>
+                    <a:noFill/>
+                    <a:ln>
+                      <a:noFill/>
+                    </a:ln>
+                  </pic:spPr>
+                </pic:pic>
+              </a:graphicData>
+            </a:graphic>
+          </wp:inline>
+        </w:drawing>
+      </w:r>
     </w:p>
     <w:p>
       <w:pPr>
@@ -2503,7 +3551,7 @@
                     <pic:cNvPicPr/>
                   </pic:nvPicPr>
                   <pic:blipFill>
-                    <a:blip r:embed="rId10">
+                    <a:blip r:embed="rId13">
                       <a:extLst>
                         <a:ext uri="{28A0092B-C50C-407E-A947-70E740481C1C}">
                           <a14:useLocalDpi xmlns:a14="http://schemas.microsoft.com/office/drawing/2010/main" val="0"/>
@@ -2555,7 +3603,7 @@
         <w:ind w:left="1287" w:hanging="360"/>
       </w:pPr>
     </w:lvl>
-    <w:lvl w:ilvl="1" w:tplc="04160019" w:tentative="1">
+    <w:lvl w:ilvl="1" w:tplc="04160019">
       <w:start w:val="1"/>
       <w:numFmt w:val="lowerLetter"/>
       <w:lvlText w:val="%2."/>
@@ -3515,7 +4563,7 @@
 </file>
 
 <file path=customXml/itemProps1.xml><?xml version="1.0" encoding="utf-8"?>
-<ds:datastoreItem xmlns:ds="http://schemas.openxmlformats.org/officeDocument/2006/customXml" ds:itemID="{4A65AB35-C365-4B41-8B45-B36465A67057}">
+<ds:datastoreItem xmlns:ds="http://schemas.openxmlformats.org/officeDocument/2006/customXml" ds:itemID="{976DAD80-7E87-46C0-B4E0-3BB096CE3B39}">
   <ds:schemaRefs>
     <ds:schemaRef ds:uri="http://schemas.openxmlformats.org/officeDocument/2006/bibliography"/>
   </ds:schemaRefs>

</xml_diff>